<commit_message>
Update Wedge Data Engineering-Analysis Brief.docx
</commit_message>
<xml_diff>
--- a/Wedge Data Engineering-Analysis Brief.docx
+++ b/Wedge Data Engineering-Analysis Brief.docx
@@ -70,15 +70,7 @@
         <w:t>This project is a view into the world of data engineering. As a graduate of the MSBA, you</w:t>
       </w:r>
       <w:r>
-        <w:t xml:space="preserve"> are going to spend a ton of your time trying to shape up data sets for analyses. </w:t>
-      </w:r>
-      <w:proofErr w:type="gramStart"/>
-      <w:r>
-        <w:t>It’s</w:t>
-      </w:r>
-      <w:proofErr w:type="gramEnd"/>
-      <w:r>
-        <w:t xml:space="preserve"> literally 80% of the </w:t>
+        <w:t xml:space="preserve"> are going to spend a ton of your time trying to shape up data sets for analyses. It’s literally 80% of the </w:t>
       </w:r>
       <w:r>
         <w:t>job. A</w:t>
@@ -171,15 +163,7 @@
         <w:pStyle w:val="NoSpacing"/>
       </w:pPr>
       <w:r>
-        <w:t xml:space="preserve">On the other hand, having raw POS records comes with its own challenges. For instance, the transaction records contain many records that are not item purchases like payment, tax, discounts, members rounding up for charity and change. So, the data is valuable, but </w:t>
-      </w:r>
-      <w:proofErr w:type="gramStart"/>
-      <w:r>
-        <w:t>we’re</w:t>
-      </w:r>
-      <w:proofErr w:type="gramEnd"/>
-      <w:r>
-        <w:t xml:space="preserve"> going to have to do some work.</w:t>
+        <w:t>On the other hand, having raw POS records comes with its own challenges. For instance, the transaction records contain many records that are not item purchases like payment, tax, discounts, members rounding up for charity and change. So, the data is valuable, but we’re going to have to do some work.</w:t>
       </w:r>
     </w:p>
     <w:p>
@@ -201,15 +185,7 @@
         </w:r>
       </w:hyperlink>
       <w:r>
-        <w:t xml:space="preserve">. The zip of zips is </w:t>
-      </w:r>
-      <w:proofErr w:type="gramStart"/>
-      <w:r>
-        <w:t>pretty large</w:t>
-      </w:r>
-      <w:proofErr w:type="gramEnd"/>
-      <w:r>
-        <w:t xml:space="preserve">, around 2.6 GB. Unzipped I believe the data is around 15 GB. </w:t>
+        <w:t xml:space="preserve">. The zip of zips is pretty large, around 2.6 GB. Unzipped I believe the data is around 15 GB. </w:t>
       </w:r>
     </w:p>
     <w:p>
@@ -229,15 +205,7 @@
         <w:pStyle w:val="NoSpacing"/>
       </w:pPr>
       <w:r>
-        <w:t xml:space="preserve">The transaction files contain many columns. Many of these we </w:t>
-      </w:r>
-      <w:proofErr w:type="gramStart"/>
-      <w:r>
-        <w:t>won’t</w:t>
-      </w:r>
-      <w:proofErr w:type="gramEnd"/>
-      <w:r>
-        <w:t xml:space="preserve"> nee</w:t>
+        <w:t>The transaction files contain many columns. Many of these we won’t nee</w:t>
       </w:r>
       <w:r>
         <w:t xml:space="preserve">d to use for our purposes, but there is a comprehensive list in the first appendix. </w:t>
@@ -253,15 +221,7 @@
         <w:pStyle w:val="NoSpacing"/>
       </w:pPr>
       <w:r>
-        <w:t>The data are stored in delimited text files. Unfortunately, some files are delimited with commas, some are delimited with semicolons. Blank fields are typically given the value of “NULL</w:t>
-      </w:r>
-      <w:proofErr w:type="gramStart"/>
-      <w:r>
-        <w:t>”</w:t>
-      </w:r>
-      <w:proofErr w:type="gramEnd"/>
-      <w:r>
-        <w:t xml:space="preserve"> but the Wedge occasionally uses “\N”</w:t>
+        <w:t>The data are stored in delimited text files. Unfortunately, some files are delimited with commas, some are delimited with semicolons. Blank fields are typically given the value of “NULL” but the Wedge occasionally uses “\N”</w:t>
       </w:r>
       <w:r>
         <w:t xml:space="preserve"> or “\\N”</w:t>
@@ -308,7 +268,13 @@
         <w:pStyle w:val="Heading1"/>
       </w:pPr>
       <w:r>
-        <w:t>Task 1: Building a Reporting Database in G</w:t>
+        <w:t xml:space="preserve">Task 1: Building a </w:t>
+      </w:r>
+      <w:r>
+        <w:t>Transaction</w:t>
+      </w:r>
+      <w:r>
+        <w:t xml:space="preserve"> Database in G</w:t>
       </w:r>
       <w:r>
         <w:t>oogle Big Query</w:t>
@@ -335,24 +301,11 @@
       <w:r>
         <w:t xml:space="preserve">. </w:t>
       </w:r>
-      <w:proofErr w:type="gramStart"/>
-      <w:r>
-        <w:t>We’ll</w:t>
-      </w:r>
-      <w:proofErr w:type="gramEnd"/>
-      <w:r>
-        <w:t xml:space="preserve"> discuss this framework in class. In this </w:t>
-      </w:r>
-      <w:r>
-        <w:t xml:space="preserve">task </w:t>
-      </w:r>
-      <w:proofErr w:type="gramStart"/>
-      <w:r>
-        <w:t>you’ll</w:t>
-      </w:r>
-      <w:proofErr w:type="gramEnd"/>
-      <w:r>
-        <w:t xml:space="preserve"> upload all </w:t>
+      <w:r>
+        <w:t xml:space="preserve">We’ll discuss this framework in class. In this </w:t>
+      </w:r>
+      <w:r>
+        <w:t xml:space="preserve">task you’ll upload all </w:t>
       </w:r>
       <w:r>
         <w:t xml:space="preserve">Wedge transaction records </w:t>
@@ -360,37 +313,22 @@
       <w:r>
         <w:t xml:space="preserve">to Google Big Query. </w:t>
       </w:r>
-      <w:proofErr w:type="gramStart"/>
-      <w:r>
-        <w:t>You’ll</w:t>
-      </w:r>
-      <w:proofErr w:type="gramEnd"/>
-      <w:r>
-        <w:t xml:space="preserve"> want to make sure that the column data types are correctly specified, and you’ve probably handled the null values. </w:t>
-      </w:r>
-    </w:p>
-    <w:p>
-      <w:r>
-        <w:t xml:space="preserve">As we get closer to the end of the assignment, </w:t>
-      </w:r>
-      <w:proofErr w:type="gramStart"/>
-      <w:r>
-        <w:t>I’ll</w:t>
-      </w:r>
-      <w:proofErr w:type="gramEnd"/>
-      <w:r>
-        <w:t xml:space="preserve"> give you a query to run against your </w:t>
-      </w:r>
-      <w:r>
-        <w:t xml:space="preserve">data to verify accuracy. </w:t>
-      </w:r>
-      <w:proofErr w:type="gramStart"/>
-      <w:r>
-        <w:t>You’ll</w:t>
-      </w:r>
-      <w:proofErr w:type="gramEnd"/>
-      <w:r>
-        <w:t xml:space="preserve"> submit a screenshot with the results of the query.</w:t>
+      <w:r>
+        <w:t xml:space="preserve">You’ll want to make sure that the column data types are correctly specified and you’ve </w:t>
+      </w:r>
+      <w:r>
+        <w:t xml:space="preserve">properly </w:t>
+      </w:r>
+      <w:r>
+        <w:t xml:space="preserve">handled the null values. </w:t>
+      </w:r>
+    </w:p>
+    <w:p>
+      <w:r>
+        <w:t xml:space="preserve">As we get closer to the end of the assignment, I’ll give you a query to run against your </w:t>
+      </w:r>
+      <w:r>
+        <w:t>data to verify accuracy. You’ll submit a screenshot with the results of the query.</w:t>
       </w:r>
     </w:p>
     <w:p>
@@ -406,13 +344,8 @@
       <w:r>
         <w:t xml:space="preserve">can be done manually or programmatically. </w:t>
       </w:r>
-      <w:proofErr w:type="gramStart"/>
-      <w:r>
-        <w:t>Naturally</w:t>
-      </w:r>
-      <w:proofErr w:type="gramEnd"/>
-      <w:r>
-        <w:t xml:space="preserve"> I’d prefer it be done programmatically so that you get more practice, but that’s not required to get full credit. </w:t>
+      <w:r>
+        <w:t xml:space="preserve">Naturally I’d prefer it be done programmatically so that you get more practice, but that’s not required to get full credit. </w:t>
       </w:r>
     </w:p>
     <w:p>
@@ -440,15 +373,13 @@
         <w:t>These files are not easy to use in their current chronological arrangement</w:t>
       </w:r>
       <w:r>
-        <w:t xml:space="preserve">, though having them in a large system like GBQ will solve a lot of our problems. Nevertheless, </w:t>
-      </w:r>
-      <w:proofErr w:type="gramStart"/>
-      <w:r>
-        <w:t>it’ll</w:t>
-      </w:r>
-      <w:proofErr w:type="gramEnd"/>
-      <w:r>
-        <w:t xml:space="preserve"> be convenient to have a local sample of owners to do work again. </w:t>
+        <w:t>, though having them in a large system like GBQ will solve a lot of our problems. Nevertheless, it’ll be convenient to have a local sample of owners to do wor</w:t>
+      </w:r>
+      <w:r>
+        <w:t>k</w:t>
+      </w:r>
+      <w:r>
+        <w:t xml:space="preserve">. </w:t>
       </w:r>
     </w:p>
     <w:p>
@@ -473,29 +404,13 @@
         <w:t xml:space="preserve">, which is the code for non-owners. </w:t>
       </w:r>
       <w:r>
-        <w:t xml:space="preserve">The size of the sample is up to you, but </w:t>
-      </w:r>
-      <w:proofErr w:type="gramStart"/>
-      <w:r>
-        <w:t>I’d</w:t>
-      </w:r>
-      <w:proofErr w:type="gramEnd"/>
-      <w:r>
-        <w:t xml:space="preserve"> recommend shooting for a sample that’s around </w:t>
+        <w:t xml:space="preserve">The size of the sample is up to you, but I’d recommend shooting for a sample that’s around </w:t>
       </w:r>
       <w:r>
         <w:t>25</w:t>
       </w:r>
       <w:r>
-        <w:t xml:space="preserve">0 MB. </w:t>
-      </w:r>
-      <w:proofErr w:type="gramStart"/>
-      <w:r>
-        <w:t>That’s</w:t>
-      </w:r>
-      <w:proofErr w:type="gramEnd"/>
-      <w:r>
-        <w:t xml:space="preserve"> big enough to be rich, but small enough to be fast. </w:t>
+        <w:t xml:space="preserve">0 MB. That’s big enough to be rich, but small enough to be fast. </w:t>
       </w:r>
       <w:proofErr w:type="spellStart"/>
       <w:r>
@@ -575,13 +490,8 @@
       <w:pPr>
         <w:spacing w:after="0"/>
       </w:pPr>
-      <w:proofErr w:type="gramStart"/>
-      <w:r>
-        <w:t>You’ll</w:t>
-      </w:r>
-      <w:proofErr w:type="gramEnd"/>
-      <w:r>
-        <w:t xml:space="preserve"> submit your code carrying out the steps. </w:t>
+      <w:r>
+        <w:t xml:space="preserve">You’ll submit your code carrying out the steps. </w:t>
       </w:r>
     </w:p>
     <w:p>
@@ -733,6 +643,9 @@
       <w:r>
         <w:t>.</w:t>
       </w:r>
+      <w:r>
+        <w:t xml:space="preserve"> </w:t>
+      </w:r>
     </w:p>
     <w:p>
       <w:pPr>
@@ -752,6 +665,9 @@
       <w:r>
         <w:t>, year, month, sales, transactions, and items.</w:t>
       </w:r>
+      <w:r>
+        <w:t xml:space="preserve"> </w:t>
+      </w:r>
     </w:p>
     <w:p>
       <w:pPr>
@@ -789,13 +705,7 @@
         <w:t xml:space="preserve">code </w:t>
       </w:r>
       <w:r>
-        <w:t xml:space="preserve">that builds the database </w:t>
-      </w:r>
-      <w:r>
-        <w:t>and the database</w:t>
-      </w:r>
-      <w:r>
-        <w:t xml:space="preserve"> itself</w:t>
+        <w:t>that builds the database</w:t>
       </w:r>
       <w:r>
         <w:t xml:space="preserve">. </w:t>
@@ -821,15 +731,7 @@
         <w:t>,</w:t>
       </w:r>
       <w:r>
-        <w:t xml:space="preserve"> </w:t>
-      </w:r>
-      <w:proofErr w:type="gramStart"/>
-      <w:r>
-        <w:t>it’d</w:t>
-      </w:r>
-      <w:proofErr w:type="gramEnd"/>
-      <w:r>
-        <w:t xml:space="preserve"> be great to do the whole thing in Python. </w:t>
+        <w:t xml:space="preserve"> it’d be great to do the whole thing in Python. </w:t>
       </w:r>
     </w:p>
     <w:p>
@@ -855,15 +757,97 @@
         <w:t>P</w:t>
       </w:r>
       <w:r>
-        <w:t>ython code that builds the database. The actual database file (.</w:t>
+        <w:t xml:space="preserve">ython code that builds the database. </w:t>
+      </w:r>
+    </w:p>
+    <w:p>
+      <w:pPr>
+        <w:pStyle w:val="Heading1"/>
+      </w:pPr>
+      <w:r>
+        <w:t>Project Tiers by Grade</w:t>
+      </w:r>
+    </w:p>
+    <w:p>
+      <w:pPr>
+        <w:pStyle w:val="NoSpacing"/>
+      </w:pPr>
+      <w:r>
+        <w:t xml:space="preserve">This project has multiple potential entry points. We will allow students going for different grades to do different amounts of work on this project. </w:t>
+      </w:r>
+    </w:p>
+    <w:p>
+      <w:pPr>
+        <w:pStyle w:val="NoSpacing"/>
+      </w:pPr>
+    </w:p>
+    <w:p>
+      <w:pPr>
+        <w:pStyle w:val="Heading3"/>
+      </w:pPr>
+      <w:r>
+        <w:t>A Grade</w:t>
+      </w:r>
+    </w:p>
+    <w:p>
+      <w:r>
+        <w:t xml:space="preserve">Students going for an A grade will perform all tasks. </w:t>
+      </w:r>
+      <w:r>
+        <w:t xml:space="preserve">I’ll continue to provide code to help those students perform Task 1. </w:t>
+      </w:r>
+    </w:p>
+    <w:p>
+      <w:pPr>
+        <w:pStyle w:val="Heading3"/>
+      </w:pPr>
+      <w:r>
+        <w:t>B Grade</w:t>
+      </w:r>
+    </w:p>
+    <w:p>
+      <w:r>
+        <w:t xml:space="preserve">Students going for a B will receive cleaned transaction files from the Wedge zipped files. It’s still good to know how to clean those files, but your work on Task 1 will begin with the uploading the data to Google </w:t>
       </w:r>
       <w:proofErr w:type="spellStart"/>
       <w:r>
-        <w:t>db</w:t>
+        <w:t>BigQuery</w:t>
       </w:r>
       <w:proofErr w:type="spellEnd"/>
       <w:r>
-        <w:t>).</w:t>
+        <w:t xml:space="preserve">. </w:t>
+      </w:r>
+    </w:p>
+    <w:p>
+      <w:pPr>
+        <w:pStyle w:val="Heading3"/>
+      </w:pPr>
+      <w:r>
+        <w:t>C Grade</w:t>
+      </w:r>
+    </w:p>
+    <w:p>
+      <w:r>
+        <w:t xml:space="preserve">Students going for a C are allowed to skip Task 1. Clean versions of the Wedge data exist up on </w:t>
+      </w:r>
+      <w:proofErr w:type="spellStart"/>
+      <w:r>
+        <w:t>BigQuery</w:t>
+      </w:r>
+      <w:proofErr w:type="spellEnd"/>
+      <w:r>
+        <w:t xml:space="preserve"> at the following location: </w:t>
+      </w:r>
+      <w:hyperlink r:id="rId10" w:history="1">
+        <w:r>
+          <w:rPr>
+            <w:rStyle w:val="Hyperlink"/>
+          </w:rPr>
+          <w:t>https://console.cloud.google.com/bigquery?project=umt-msba&amp;folder=&amp;organizationId=&amp;p=umt-msba&amp;d=transactions&amp;page=dataset</w:t>
+        </w:r>
+      </w:hyperlink>
+      <w:r>
+        <w:t xml:space="preserve">. You can use these tables to perform tasks 2 and 3. </w:t>
       </w:r>
     </w:p>
     <w:p>
@@ -876,50 +860,10 @@
     </w:p>
     <w:p>
       <w:r>
-        <w:t xml:space="preserve">This assignment is due </w:t>
-      </w:r>
-      <w:r>
-        <w:t>October 2</w:t>
-      </w:r>
-      <w:r>
-        <w:t>5</w:t>
-      </w:r>
-      <w:r>
-        <w:rPr>
-          <w:vertAlign w:val="superscript"/>
-        </w:rPr>
-        <w:t>th</w:t>
-      </w:r>
-      <w:r>
-        <w:t xml:space="preserve"> at </w:t>
-      </w:r>
-      <w:r>
-        <w:t>8A</w:t>
-      </w:r>
-      <w:r>
-        <w:t xml:space="preserve"> </w:t>
-      </w:r>
-      <w:r>
-        <w:t xml:space="preserve">Mountain Time. </w:t>
-      </w:r>
-      <w:r>
-        <w:t xml:space="preserve">That feels like a long way away, but this project can take a lot of time. </w:t>
-      </w:r>
-      <w:proofErr w:type="gramStart"/>
-      <w:r>
-        <w:t>I’d</w:t>
-      </w:r>
-      <w:proofErr w:type="gramEnd"/>
-      <w:r>
-        <w:t xml:space="preserve"> urge you to make regular progress each week. </w:t>
-      </w:r>
-      <w:proofErr w:type="gramStart"/>
-      <w:r>
-        <w:t>I’ll</w:t>
-      </w:r>
-      <w:proofErr w:type="gramEnd"/>
-      <w:r>
-        <w:t xml:space="preserve"> </w:t>
+        <w:t xml:space="preserve">This is determined by your contract! Regardless, the date probably feels </w:t>
+      </w:r>
+      <w:r>
+        <w:t xml:space="preserve">like a long way away, but this project can take a lot of time. I’d urge you to make regular progress each week. I’ll </w:t>
       </w:r>
       <w:r>
         <w:rPr>
@@ -1015,15 +959,7 @@
       </w:r>
       <w:proofErr w:type="spellEnd"/>
       <w:r>
-        <w:t xml:space="preserve">: transaction number. This number </w:t>
-      </w:r>
-      <w:proofErr w:type="gramStart"/>
-      <w:r>
-        <w:t>counts up</w:t>
-      </w:r>
-      <w:proofErr w:type="gramEnd"/>
-      <w:r>
-        <w:t xml:space="preserve"> by day and is only unique when combined with date, register and employee.</w:t>
+        <w:t>: transaction number. This number counts up by day and is only unique when combined with date, register and employee.</w:t>
       </w:r>
     </w:p>
     <w:p>
@@ -1087,15 +1023,7 @@
         </w:numPr>
       </w:pPr>
       <w:r>
-        <w:t xml:space="preserve">D: Departmental </w:t>
-      </w:r>
-      <w:proofErr w:type="gramStart"/>
-      <w:r>
-        <w:t>rings, when</w:t>
-      </w:r>
-      <w:proofErr w:type="gramEnd"/>
-      <w:r>
-        <w:t xml:space="preserve"> the cashier just selects a department for the item.</w:t>
+        <w:t>D: Departmental rings, when the cashier just selects a department for the item.</w:t>
       </w:r>
     </w:p>
     <w:p>
@@ -1223,15 +1151,7 @@
       </w:r>
       <w:proofErr w:type="spellEnd"/>
       <w:r>
-        <w:t xml:space="preserve"> tells us more about the </w:t>
-      </w:r>
-      <w:proofErr w:type="gramStart"/>
-      <w:r>
-        <w:t>types</w:t>
-      </w:r>
-      <w:proofErr w:type="gramEnd"/>
-      <w:r>
-        <w:t xml:space="preserve"> transactions. Here are the possible values:</w:t>
+        <w:t xml:space="preserve"> tells us more about the types transactions. Here are the possible values:</w:t>
       </w:r>
     </w:p>
     <w:p>
@@ -1528,15 +1448,7 @@
         <w:t>tax</w:t>
       </w:r>
       <w:r>
-        <w:t xml:space="preserve">: an indicator of </w:t>
-      </w:r>
-      <w:proofErr w:type="gramStart"/>
-      <w:r>
-        <w:t>whether or not</w:t>
-      </w:r>
-      <w:proofErr w:type="gramEnd"/>
-      <w:r>
-        <w:t xml:space="preserve"> the item is taxable.</w:t>
+        <w:t>: an indicator of whether or not the item is taxable.</w:t>
       </w:r>
       <w:r>
         <w:t xml:space="preserve">   </w:t>
@@ -1672,15 +1584,7 @@
       </w:r>
       <w:proofErr w:type="spellEnd"/>
       <w:r>
-        <w:t xml:space="preserve">: there’s probably information in here, but I </w:t>
-      </w:r>
-      <w:proofErr w:type="gramStart"/>
-      <w:r>
-        <w:t>haven’t</w:t>
-      </w:r>
-      <w:proofErr w:type="gramEnd"/>
-      <w:r>
-        <w:t xml:space="preserve"> decoded it.</w:t>
+        <w:t>: there’s probably information in here, but I haven’t decoded it.</w:t>
       </w:r>
     </w:p>
     <w:p>
@@ -1695,15 +1599,7 @@
         <w:t>voided</w:t>
       </w:r>
       <w:r>
-        <w:t xml:space="preserve">: I think </w:t>
-      </w:r>
-      <w:proofErr w:type="gramStart"/>
-      <w:r>
-        <w:t>it’s</w:t>
-      </w:r>
-      <w:proofErr w:type="gramEnd"/>
-      <w:r>
-        <w:t xml:space="preserve"> used if an item is a void or if an item was run up and subsequently voided.</w:t>
+        <w:t>: I think it’s used if an item is a void or if an item was run up and subsequently voided.</w:t>
       </w:r>
       <w:r>
         <w:t xml:space="preserve">   </w:t>
@@ -1723,15 +1619,7 @@
       </w:r>
       <w:proofErr w:type="spellEnd"/>
       <w:r>
-        <w:t xml:space="preserve">: I </w:t>
-      </w:r>
-      <w:proofErr w:type="gramStart"/>
-      <w:r>
-        <w:t>don’t</w:t>
-      </w:r>
-      <w:proofErr w:type="gramEnd"/>
-      <w:r>
-        <w:t xml:space="preserve"> use it.</w:t>
+        <w:t>: I don’t use it.</w:t>
       </w:r>
       <w:r>
         <w:t xml:space="preserve">   </w:t>
@@ -1751,15 +1639,7 @@
       </w:r>
       <w:proofErr w:type="spellEnd"/>
       <w:r>
-        <w:t xml:space="preserve">: </w:t>
-      </w:r>
-      <w:proofErr w:type="gramStart"/>
-      <w:r>
-        <w:t>I’m</w:t>
-      </w:r>
-      <w:proofErr w:type="gramEnd"/>
-      <w:r>
-        <w:t xml:space="preserve"> not sure what this is.</w:t>
+        <w:t>: I’m not sure what this is.</w:t>
       </w:r>
       <w:r>
         <w:t xml:space="preserve">   </w:t>
@@ -1869,15 +1749,7 @@
       </w:r>
       <w:proofErr w:type="spellEnd"/>
       <w:r>
-        <w:t xml:space="preserve">: Mostly NULL or 1, but </w:t>
-      </w:r>
-      <w:proofErr w:type="gramStart"/>
-      <w:r>
-        <w:t>I’m</w:t>
-      </w:r>
-      <w:proofErr w:type="gramEnd"/>
-      <w:r>
-        <w:t xml:space="preserve"> not sure what it signifies. Maybe institutional memberships?</w:t>
+        <w:t>: Mostly NULL or 1, but I’m not sure what it signifies. Maybe institutional memberships?</w:t>
       </w:r>
       <w:r>
         <w:t xml:space="preserve">   </w:t>
@@ -1915,15 +1787,7 @@
       </w:r>
       <w:proofErr w:type="spellEnd"/>
       <w:r>
-        <w:t xml:space="preserve">: A complicated bitflag that encodes a bunch of other information. </w:t>
-      </w:r>
-      <w:proofErr w:type="gramStart"/>
-      <w:r>
-        <w:t>I’ll</w:t>
-      </w:r>
-      <w:proofErr w:type="gramEnd"/>
-      <w:r>
-        <w:t xml:space="preserve"> add the communication on this topic to an appendix below, but it’s not critical for our purposes.</w:t>
+        <w:t>: A complicated bitflag that encodes a bunch of other information. I’ll add the communication on this topic to an appendix below, but it’s not critical for our purposes.</w:t>
       </w:r>
       <w:r>
         <w:t xml:space="preserve">   </w:t>
@@ -1946,15 +1810,7 @@
       </w:r>
       <w:proofErr w:type="spellEnd"/>
       <w:r>
-        <w:t xml:space="preserve">: </w:t>
-      </w:r>
-      <w:proofErr w:type="gramStart"/>
-      <w:r>
-        <w:t>Don’t</w:t>
-      </w:r>
-      <w:proofErr w:type="gramEnd"/>
-      <w:r>
-        <w:t xml:space="preserve"> know</w:t>
+        <w:t>: Don’t know</w:t>
       </w:r>
       <w:r>
         <w:t xml:space="preserve">   </w:t>
@@ -2088,15 +1944,7 @@
         <w:t>display</w:t>
       </w:r>
       <w:r>
-        <w:t xml:space="preserve">: </w:t>
-      </w:r>
-      <w:proofErr w:type="gramStart"/>
-      <w:r>
-        <w:t>Don’t</w:t>
-      </w:r>
-      <w:proofErr w:type="gramEnd"/>
-      <w:r>
-        <w:t xml:space="preserve"> know.</w:t>
+        <w:t>: Don’t know.</w:t>
       </w:r>
       <w:r>
         <w:t xml:space="preserve">   </w:t>
@@ -2127,75 +1975,38 @@
           <w:ilvl w:val="0"/>
           <w:numId w:val="32"/>
         </w:numPr>
-        <w:rPr>
-          <w:highlight w:val="yellow"/>
-        </w:rPr>
       </w:pPr>
       <w:proofErr w:type="spellStart"/>
       <w:r>
-        <w:rPr>
-          <w:highlight w:val="yellow"/>
-        </w:rPr>
         <w:t>card_no</w:t>
       </w:r>
       <w:proofErr w:type="spellEnd"/>
       <w:r>
-        <w:rPr>
-          <w:highlight w:val="yellow"/>
-        </w:rPr>
         <w:t xml:space="preserve">: </w:t>
       </w:r>
       <w:r>
         <w:rPr>
           <w:b/>
           <w:i/>
-          <w:highlight w:val="yellow"/>
         </w:rPr>
         <w:t>This one is important</w:t>
       </w:r>
       <w:r>
         <w:rPr>
           <w:b/>
-          <w:highlight w:val="yellow"/>
         </w:rPr>
         <w:t xml:space="preserve">. </w:t>
       </w:r>
       <w:r>
-        <w:rPr>
-          <w:highlight w:val="yellow"/>
-        </w:rPr>
-        <w:t xml:space="preserve">This is the masked owner number for the transaction. It is an integer. If the value is 3, then the transaction is for a non-owner. </w:t>
-      </w:r>
-      <w:proofErr w:type="gramStart"/>
-      <w:r>
-        <w:rPr>
-          <w:highlight w:val="yellow"/>
-        </w:rPr>
-        <w:t>You’ll</w:t>
-      </w:r>
-      <w:proofErr w:type="gramEnd"/>
-      <w:r>
-        <w:rPr>
-          <w:highlight w:val="yellow"/>
-        </w:rPr>
-        <w:t xml:space="preserve"> find some owners (like 11572</w:t>
-      </w:r>
-      <w:r>
-        <w:rPr>
-          <w:highlight w:val="yellow"/>
-        </w:rPr>
+        <w:t>This is the masked owner number for the transaction. It is an integer. If the value is 3, then the transaction is for a non-owner. You’ll find some owners (like 11572</w:t>
+      </w:r>
+      <w:r>
         <w:t>) that have a huge number of transactions. These are likely other co-ops. If you are a member of, say, the Seward Co-op you can receive discounts at the Wedge. The cashier selects your co-op and the receipt is flagged as being from that co-op.</w:t>
       </w:r>
       <w:r>
-        <w:rPr>
-          <w:highlight w:val="yellow"/>
-        </w:rPr>
         <w:t xml:space="preserve"> </w:t>
       </w:r>
       <w:r>
-        <w:rPr>
-          <w:highlight w:val="yellow"/>
-        </w:rPr>
         <w:t xml:space="preserve">   </w:t>
       </w:r>
     </w:p>
@@ -2249,15 +2060,7 @@
       </w:r>
       <w:proofErr w:type="spellEnd"/>
       <w:r>
-        <w:t xml:space="preserve">: </w:t>
-      </w:r>
-      <w:proofErr w:type="gramStart"/>
-      <w:r>
-        <w:t>don’t</w:t>
-      </w:r>
-      <w:proofErr w:type="gramEnd"/>
-      <w:r>
-        <w:t xml:space="preserve"> know</w:t>
+        <w:t>: don’t know</w:t>
       </w:r>
       <w:r>
         <w:t xml:space="preserve">   </w:t>
@@ -3797,7 +3600,7 @@
     </w:p>
     <w:p/>
     <w:sectPr>
-      <w:footerReference w:type="default" r:id="rId10"/>
+      <w:footerReference w:type="default" r:id="rId11"/>
       <w:pgSz w:w="12240" w:h="15840"/>
       <w:pgMar w:top="1440" w:right="1800" w:bottom="1440" w:left="1710" w:header="720" w:footer="720" w:gutter="0"/>
       <w:cols w:space="720"/>
@@ -3967,23 +3770,10 @@
       </w:r>
       <w:proofErr w:type="spellEnd"/>
       <w:r>
-        <w:t xml:space="preserve"> of ‘’ or </w:t>
-      </w:r>
-      <w:proofErr w:type="gramStart"/>
-      <w:r>
-        <w:t>‘ ‘</w:t>
-      </w:r>
-      <w:proofErr w:type="gramEnd"/>
-      <w:r>
-        <w:t xml:space="preserve"> (blank string or a single space). To be completely correct you would want to remove Returns (R) and Voids (V) as well. </w:t>
-      </w:r>
-      <w:proofErr w:type="gramStart"/>
-      <w:r>
-        <w:t>I’ll</w:t>
-      </w:r>
-      <w:proofErr w:type="gramEnd"/>
-      <w:r>
-        <w:t xml:space="preserve"> give you a query that helps with this. </w:t>
+        <w:t xml:space="preserve"> of ‘’ or ‘ ‘ (blank string or a single space). To be completely correct you would want to remove Returns (R) and Voids (V) as well. </w:t>
+      </w:r>
+      <w:r>
+        <w:t xml:space="preserve">I’ll give you a query that helps with this. </w:t>
       </w:r>
     </w:p>
   </w:footnote>

</xml_diff>